<commit_message>
Todos os documentos de caso de uso.closed#58
</commit_message>
<xml_diff>
--- a/Requisitos/CSU01 - Alugar Veiculo.docx
+++ b/Requisitos/CSU01 - Alugar Veiculo.docx
@@ -133,7 +133,6 @@
                 <w:color w:val="auto"/>
                 <w:spacing w:val="0"/>
                 <w:position w:val="0"/>
-                <w:shd w:fill="auto" w:val="clear"/>
               </w:rPr>
             </w:pPr>
             <w:r>
@@ -176,7 +175,6 @@
                 <w:color w:val="auto"/>
                 <w:spacing w:val="0"/>
                 <w:position w:val="0"/>
-                <w:shd w:fill="auto" w:val="clear"/>
               </w:rPr>
             </w:pPr>
             <w:r>
@@ -235,7 +233,6 @@
                 <w:color w:val="auto"/>
                 <w:spacing w:val="0"/>
                 <w:position w:val="0"/>
-                <w:shd w:fill="auto" w:val="clear"/>
               </w:rPr>
             </w:pPr>
             <w:r>
@@ -277,7 +274,6 @@
                 <w:color w:val="auto"/>
                 <w:spacing w:val="0"/>
                 <w:position w:val="0"/>
-                <w:shd w:fill="auto" w:val="clear"/>
               </w:rPr>
             </w:pPr>
             <w:r>
@@ -324,7 +320,6 @@
                 <w:color w:val="auto"/>
                 <w:spacing w:val="0"/>
                 <w:position w:val="0"/>
-                <w:shd w:fill="auto" w:val="clear"/>
               </w:rPr>
             </w:pPr>
             <w:r>
@@ -366,7 +361,6 @@
                 <w:color w:val="auto"/>
                 <w:spacing w:val="0"/>
                 <w:position w:val="0"/>
-                <w:shd w:fill="auto" w:val="clear"/>
               </w:rPr>
             </w:pPr>
             <w:r>
@@ -413,7 +407,6 @@
                 <w:color w:val="auto"/>
                 <w:spacing w:val="0"/>
                 <w:position w:val="0"/>
-                <w:shd w:fill="auto" w:val="clear"/>
               </w:rPr>
             </w:pPr>
             <w:r>
@@ -455,7 +448,6 @@
                 <w:color w:val="auto"/>
                 <w:spacing w:val="0"/>
                 <w:position w:val="0"/>
-                <w:shd w:fill="auto" w:val="clear"/>
               </w:rPr>
             </w:pPr>
             <w:r>
@@ -502,7 +494,6 @@
                 <w:color w:val="auto"/>
                 <w:spacing w:val="0"/>
                 <w:position w:val="0"/>
-                <w:shd w:fill="auto" w:val="clear"/>
               </w:rPr>
             </w:pPr>
             <w:r>
@@ -543,7 +534,6 @@
               <w:rPr>
                 <w:spacing w:val="0"/>
                 <w:position w:val="0"/>
-                <w:shd w:fill="auto" w:val="clear"/>
               </w:rPr>
             </w:pPr>
             <w:r>
@@ -612,7 +602,6 @@
                 <w:color w:val="auto"/>
                 <w:spacing w:val="0"/>
                 <w:position w:val="0"/>
-                <w:shd w:fill="auto" w:val="clear"/>
               </w:rPr>
             </w:pPr>
             <w:r>
@@ -653,7 +642,6 @@
               <w:rPr>
                 <w:spacing w:val="0"/>
                 <w:position w:val="0"/>
-                <w:shd w:fill="auto" w:val="clear"/>
               </w:rPr>
             </w:pPr>
             <w:r>
@@ -676,7 +664,7 @@
                 <w:sz w:val="28"/>
                 <w:shd w:fill="auto" w:val="clear"/>
               </w:rPr>
-              <w:t xml:space="preserve">CSU08 </w:t>
+              <w:t xml:space="preserve">CSU02 </w:t>
             </w:r>
             <w:r>
               <w:rPr>
@@ -698,7 +686,7 @@
                 <w:sz w:val="28"/>
                 <w:shd w:fill="auto" w:val="clear"/>
               </w:rPr>
-              <w:t xml:space="preserve"> Realizar avaliação</w:t>
+              <w:t xml:space="preserve"> Manter Avaliação Cliente</w:t>
             </w:r>
             <w:r>
               <w:rPr>
@@ -747,7 +735,6 @@
                 <w:color w:val="auto"/>
                 <w:spacing w:val="0"/>
                 <w:position w:val="0"/>
-                <w:shd w:fill="auto" w:val="clear"/>
               </w:rPr>
             </w:pPr>
             <w:r>
@@ -958,7 +945,7 @@
                 <w:sz w:val="28"/>
                 <w:shd w:fill="auto" w:val="clear"/>
               </w:rPr>
-              <w:t xml:space="preserve">CSU02 </w:t>
+              <w:t xml:space="preserve">CSU11 </w:t>
             </w:r>
             <w:r>
               <w:rPr>
@@ -980,7 +967,18 @@
                 <w:sz w:val="28"/>
                 <w:shd w:fill="auto" w:val="clear"/>
               </w:rPr>
-              <w:t xml:space="preserve"> Disponibilizar Veículo.</w:t>
+              <w:t xml:space="preserve"> Disponibilizar Ve</w:t>
+            </w:r>
+            <w:r>
+              <w:rPr>
+                <w:rFonts w:ascii="Times New Roman" w:hAnsi="Times New Roman" w:cs="Times New Roman" w:eastAsia="Times New Roman"/>
+                <w:color w:val="FF0000"/>
+                <w:spacing w:val="0"/>
+                <w:position w:val="0"/>
+                <w:sz w:val="28"/>
+                <w:shd w:fill="auto" w:val="clear"/>
+              </w:rPr>
+              <w:t xml:space="preserve">ículo.</w:t>
             </w:r>
           </w:p>
           <w:p>
@@ -1046,7 +1044,7 @@
                 <w:sz w:val="28"/>
                 <w:shd w:fill="auto" w:val="clear"/>
               </w:rPr>
-              <w:t xml:space="preserve"> CSU04 </w:t>
+              <w:t xml:space="preserve"> CSU07 </w:t>
             </w:r>
             <w:r>
               <w:rPr>
@@ -1068,18 +1066,28 @@
                 <w:sz w:val="28"/>
                 <w:shd w:fill="auto" w:val="clear"/>
               </w:rPr>
-              <w:t xml:space="preserve"> Receber veículo.</w:t>
-            </w:r>
-          </w:p>
-          <w:p>
-            <w:pPr>
-              <w:spacing w:before="0" w:after="0" w:line="240"/>
-              <w:ind w:right="0" w:left="0" w:firstLine="0"/>
-              <w:jc w:val="left"/>
-              <w:rPr>
-                <w:spacing w:val="0"/>
-                <w:position w:val="0"/>
-                <w:shd w:fill="auto" w:val="clear"/>
+              <w:t xml:space="preserve"> Receber entrega</w:t>
+            </w:r>
+            <w:r>
+              <w:rPr>
+                <w:rFonts w:ascii="Times New Roman" w:hAnsi="Times New Roman" w:cs="Times New Roman" w:eastAsia="Times New Roman"/>
+                <w:color w:val="FF0000"/>
+                <w:spacing w:val="0"/>
+                <w:position w:val="0"/>
+                <w:sz w:val="28"/>
+                <w:shd w:fill="auto" w:val="clear"/>
+              </w:rPr>
+              <w:t xml:space="preserve">.</w:t>
+            </w:r>
+          </w:p>
+          <w:p>
+            <w:pPr>
+              <w:spacing w:before="0" w:after="0" w:line="240"/>
+              <w:ind w:right="0" w:left="0" w:firstLine="0"/>
+              <w:jc w:val="left"/>
+              <w:rPr>
+                <w:spacing w:val="0"/>
+                <w:position w:val="0"/>
               </w:rPr>
             </w:pPr>
             <w:r>
@@ -1124,7 +1132,18 @@
                 <w:sz w:val="28"/>
                 <w:shd w:fill="auto" w:val="clear"/>
               </w:rPr>
-              <w:t xml:space="preserve"> Realizar avaliação.</w:t>
+              <w:t xml:space="preserve"> Realizar avalia</w:t>
+            </w:r>
+            <w:r>
+              <w:rPr>
+                <w:rFonts w:ascii="Times New Roman" w:hAnsi="Times New Roman" w:cs="Times New Roman" w:eastAsia="Times New Roman"/>
+                <w:color w:val="FF0000"/>
+                <w:spacing w:val="0"/>
+                <w:position w:val="0"/>
+                <w:sz w:val="28"/>
+                <w:shd w:fill="auto" w:val="clear"/>
+              </w:rPr>
+              <w:t xml:space="preserve">ção.</w:t>
             </w:r>
           </w:p>
         </w:tc>
@@ -1163,7 +1182,6 @@
                 <w:color w:val="auto"/>
                 <w:spacing w:val="0"/>
                 <w:position w:val="0"/>
-                <w:shd w:fill="auto" w:val="clear"/>
               </w:rPr>
             </w:pPr>
             <w:r>
@@ -1215,7 +1233,6 @@
                 <w:color w:val="auto"/>
                 <w:spacing w:val="0"/>
                 <w:position w:val="0"/>
-                <w:shd w:fill="auto" w:val="clear"/>
               </w:rPr>
             </w:pPr>
             <w:r>
@@ -1266,7 +1283,6 @@
                 <w:color w:val="auto"/>
                 <w:spacing w:val="0"/>
                 <w:position w:val="0"/>
-                <w:shd w:fill="auto" w:val="clear"/>
               </w:rPr>
             </w:pPr>
             <w:r>
@@ -1318,7 +1334,6 @@
                 <w:color w:val="auto"/>
                 <w:spacing w:val="0"/>
                 <w:position w:val="0"/>
-                <w:shd w:fill="auto" w:val="clear"/>
               </w:rPr>
             </w:pPr>
             <w:r>
@@ -1404,7 +1419,6 @@
                 <w:color w:val="auto"/>
                 <w:spacing w:val="0"/>
                 <w:position w:val="0"/>
-                <w:shd w:fill="auto" w:val="clear"/>
               </w:rPr>
             </w:pPr>
             <w:r>
@@ -1418,6 +1432,132 @@
                 <w:shd w:fill="auto" w:val="clear"/>
               </w:rPr>
               <w:t xml:space="preserve">Histórico</w:t>
+            </w:r>
+          </w:p>
+        </w:tc>
+      </w:tr>
+      <w:tr>
+        <w:trPr>
+          <w:trHeight w:val="300" w:hRule="auto"/>
+          <w:jc w:val="left"/>
+        </w:trPr>
+        <w:tc>
+          <w:tcPr>
+            <w:tcW w:w="2628" w:type="dxa"/>
+            <w:tcBorders>
+              <w:top w:val="single" w:color="000000" w:sz="4"/>
+              <w:left w:val="single" w:color="000000" w:sz="4"/>
+              <w:bottom w:val="single" w:color="000000" w:sz="4"/>
+              <w:right w:val="single" w:color="000000" w:sz="4"/>
+            </w:tcBorders>
+            <w:shd w:color="000000" w:fill="ffffff" w:val="clear"/>
+            <w:tcMar>
+              <w:left w:w="108" w:type="dxa"/>
+              <w:right w:w="108" w:type="dxa"/>
+            </w:tcMar>
+            <w:vAlign w:val="top"/>
+          </w:tcPr>
+          <w:p>
+            <w:pPr>
+              <w:spacing w:before="0" w:after="0" w:line="240"/>
+              <w:ind w:right="0" w:left="0" w:firstLine="0"/>
+              <w:jc w:val="center"/>
+              <w:rPr>
+                <w:color w:val="auto"/>
+                <w:spacing w:val="0"/>
+                <w:position w:val="0"/>
+              </w:rPr>
+            </w:pPr>
+            <w:r>
+              <w:rPr>
+                <w:rFonts w:ascii="Times New Roman" w:hAnsi="Times New Roman" w:cs="Times New Roman" w:eastAsia="Times New Roman"/>
+                <w:color w:val="auto"/>
+                <w:spacing w:val="0"/>
+                <w:position w:val="0"/>
+                <w:sz w:val="24"/>
+                <w:shd w:fill="auto" w:val="clear"/>
+              </w:rPr>
+              <w:t xml:space="preserve">Data</w:t>
+            </w:r>
+          </w:p>
+        </w:tc>
+        <w:tc>
+          <w:tcPr>
+            <w:tcW w:w="1800" w:type="dxa"/>
+            <w:tcBorders>
+              <w:top w:val="single" w:color="000000" w:sz="4"/>
+              <w:left w:val="single" w:color="000000" w:sz="4"/>
+              <w:bottom w:val="single" w:color="000000" w:sz="4"/>
+              <w:right w:val="single" w:color="000000" w:sz="4"/>
+            </w:tcBorders>
+            <w:shd w:color="000000" w:fill="ffffff" w:val="clear"/>
+            <w:tcMar>
+              <w:left w:w="108" w:type="dxa"/>
+              <w:right w:w="108" w:type="dxa"/>
+            </w:tcMar>
+            <w:vAlign w:val="top"/>
+          </w:tcPr>
+          <w:p>
+            <w:pPr>
+              <w:spacing w:before="0" w:after="0" w:line="240"/>
+              <w:ind w:right="0" w:left="0" w:firstLine="0"/>
+              <w:jc w:val="center"/>
+              <w:rPr>
+                <w:color w:val="auto"/>
+                <w:spacing w:val="0"/>
+                <w:position w:val="0"/>
+              </w:rPr>
+            </w:pPr>
+            <w:r>
+              <w:rPr>
+                <w:rFonts w:ascii="Times New Roman" w:hAnsi="Times New Roman" w:cs="Times New Roman" w:eastAsia="Times New Roman"/>
+                <w:color w:val="auto"/>
+                <w:spacing w:val="0"/>
+                <w:position w:val="0"/>
+                <w:sz w:val="24"/>
+                <w:shd w:fill="auto" w:val="clear"/>
+              </w:rPr>
+              <w:t xml:space="preserve">Pessoa</w:t>
+            </w:r>
+          </w:p>
+        </w:tc>
+        <w:tc>
+          <w:tcPr>
+            <w:tcW w:w="6120" w:type="dxa"/>
+            <w:tcBorders>
+              <w:top w:val="single" w:color="000000" w:sz="4"/>
+              <w:left w:val="single" w:color="000000" w:sz="4"/>
+              <w:bottom w:val="single" w:color="000000" w:sz="4"/>
+              <w:right w:val="single" w:color="000000" w:sz="4"/>
+            </w:tcBorders>
+            <w:shd w:color="000000" w:fill="ffffff" w:val="clear"/>
+            <w:tcMar>
+              <w:left w:w="108" w:type="dxa"/>
+              <w:right w:w="108" w:type="dxa"/>
+            </w:tcMar>
+            <w:vAlign w:val="top"/>
+          </w:tcPr>
+          <w:p>
+            <w:pPr>
+              <w:spacing w:before="0" w:after="0" w:line="240"/>
+              <w:ind w:right="0" w:left="0" w:firstLine="0"/>
+              <w:jc w:val="center"/>
+              <w:rPr>
+                <w:color w:val="auto"/>
+                <w:spacing w:val="0"/>
+                <w:position w:val="0"/>
+              </w:rPr>
+            </w:pPr>
+            <w:r>
+              <w:rPr>
+                <w:rFonts w:ascii="Times New Roman" w:hAnsi="Times New Roman" w:cs="Times New Roman" w:eastAsia="Times New Roman"/>
+                <w:color w:val="auto"/>
+                <w:spacing w:val="0"/>
+                <w:position w:val="0"/>
+                <w:sz w:val="24"/>
+                <w:shd w:fill="auto" w:val="clear"/>
+              </w:rPr>
+              <w:t xml:space="preserve">Alteração</w:t>
             </w:r>
           </w:p>
         </w:tc>
@@ -1449,22 +1589,24 @@
               <w:ind w:right="0" w:left="0" w:firstLine="0"/>
               <w:jc w:val="center"/>
               <w:rPr>
-                <w:color w:val="auto"/>
-                <w:spacing w:val="0"/>
-                <w:position w:val="0"/>
-                <w:shd w:fill="auto" w:val="clear"/>
-              </w:rPr>
-            </w:pPr>
-            <w:r>
-              <w:rPr>
-                <w:rFonts w:ascii="Times New Roman" w:hAnsi="Times New Roman" w:cs="Times New Roman" w:eastAsia="Times New Roman"/>
-                <w:color w:val="auto"/>
-                <w:spacing w:val="0"/>
-                <w:position w:val="0"/>
-                <w:sz w:val="24"/>
-                <w:shd w:fill="auto" w:val="clear"/>
-              </w:rPr>
-              <w:t xml:space="preserve">Data</w:t>
+                <w:rFonts w:ascii="Calibri" w:hAnsi="Calibri" w:cs="Calibri" w:eastAsia="Calibri"/>
+                <w:color w:val="auto"/>
+                <w:spacing w:val="0"/>
+                <w:position w:val="0"/>
+                <w:sz w:val="22"/>
+                <w:shd w:fill="auto" w:val="clear"/>
+              </w:rPr>
+            </w:pPr>
+            <w:r>
+              <w:rPr>
+                <w:rFonts w:ascii="Calibri" w:hAnsi="Calibri" w:cs="Calibri" w:eastAsia="Calibri"/>
+                <w:color w:val="auto"/>
+                <w:spacing w:val="0"/>
+                <w:position w:val="0"/>
+                <w:sz w:val="22"/>
+                <w:shd w:fill="auto" w:val="clear"/>
+              </w:rPr>
+              <w:t xml:space="preserve">31/07/2023</w:t>
             </w:r>
           </w:p>
         </w:tc>
@@ -1490,22 +1632,24 @@
               <w:ind w:right="0" w:left="0" w:firstLine="0"/>
               <w:jc w:val="center"/>
               <w:rPr>
-                <w:color w:val="auto"/>
-                <w:spacing w:val="0"/>
-                <w:position w:val="0"/>
-                <w:shd w:fill="auto" w:val="clear"/>
-              </w:rPr>
-            </w:pPr>
-            <w:r>
-              <w:rPr>
-                <w:rFonts w:ascii="Times New Roman" w:hAnsi="Times New Roman" w:cs="Times New Roman" w:eastAsia="Times New Roman"/>
-                <w:color w:val="auto"/>
-                <w:spacing w:val="0"/>
-                <w:position w:val="0"/>
-                <w:sz w:val="24"/>
-                <w:shd w:fill="auto" w:val="clear"/>
-              </w:rPr>
-              <w:t xml:space="preserve">Pessoa</w:t>
+                <w:rFonts w:ascii="Calibri" w:hAnsi="Calibri" w:cs="Calibri" w:eastAsia="Calibri"/>
+                <w:color w:val="auto"/>
+                <w:spacing w:val="0"/>
+                <w:position w:val="0"/>
+                <w:sz w:val="22"/>
+                <w:shd w:fill="auto" w:val="clear"/>
+              </w:rPr>
+            </w:pPr>
+            <w:r>
+              <w:rPr>
+                <w:rFonts w:ascii="Calibri" w:hAnsi="Calibri" w:cs="Calibri" w:eastAsia="Calibri"/>
+                <w:color w:val="auto"/>
+                <w:spacing w:val="0"/>
+                <w:position w:val="0"/>
+                <w:sz w:val="22"/>
+                <w:shd w:fill="auto" w:val="clear"/>
+              </w:rPr>
+              <w:t xml:space="preserve">Marcos Venício</w:t>
             </w:r>
           </w:p>
         </w:tc>
@@ -1531,53 +1675,6 @@
               <w:ind w:right="0" w:left="0" w:firstLine="0"/>
               <w:jc w:val="center"/>
               <w:rPr>
-                <w:color w:val="auto"/>
-                <w:spacing w:val="0"/>
-                <w:position w:val="0"/>
-                <w:shd w:fill="auto" w:val="clear"/>
-              </w:rPr>
-            </w:pPr>
-            <w:r>
-              <w:rPr>
-                <w:rFonts w:ascii="Times New Roman" w:hAnsi="Times New Roman" w:cs="Times New Roman" w:eastAsia="Times New Roman"/>
-                <w:color w:val="auto"/>
-                <w:spacing w:val="0"/>
-                <w:position w:val="0"/>
-                <w:sz w:val="24"/>
-                <w:shd w:fill="auto" w:val="clear"/>
-              </w:rPr>
-              <w:t xml:space="preserve">Alteração</w:t>
-            </w:r>
-          </w:p>
-        </w:tc>
-      </w:tr>
-      <w:tr>
-        <w:trPr>
-          <w:trHeight w:val="1" w:hRule="atLeast"/>
-          <w:jc w:val="left"/>
-        </w:trPr>
-        <w:tc>
-          <w:tcPr>
-            <w:tcW w:w="2628" w:type="dxa"/>
-            <w:tcBorders>
-              <w:top w:val="single" w:color="000000" w:sz="4"/>
-              <w:left w:val="single" w:color="000000" w:sz="4"/>
-              <w:bottom w:val="single" w:color="000000" w:sz="4"/>
-              <w:right w:val="single" w:color="000000" w:sz="4"/>
-            </w:tcBorders>
-            <w:shd w:color="000000" w:fill="ffffff" w:val="clear"/>
-            <w:tcMar>
-              <w:left w:w="108" w:type="dxa"/>
-              <w:right w:w="108" w:type="dxa"/>
-            </w:tcMar>
-            <w:vAlign w:val="top"/>
-          </w:tcPr>
-          <w:p>
-            <w:pPr>
-              <w:spacing w:before="0" w:after="0" w:line="240"/>
-              <w:ind w:right="0" w:left="0" w:firstLine="0"/>
-              <w:jc w:val="center"/>
-              <w:rPr>
                 <w:rFonts w:ascii="Calibri" w:hAnsi="Calibri" w:cs="Calibri" w:eastAsia="Calibri"/>
                 <w:color w:val="auto"/>
                 <w:spacing w:val="0"/>
@@ -1586,29 +1683,7 @@
                 <w:shd w:fill="auto" w:val="clear"/>
               </w:rPr>
             </w:pPr>
-          </w:p>
-        </w:tc>
-        <w:tc>
-          <w:tcPr>
-            <w:tcW w:w="1800" w:type="dxa"/>
-            <w:tcBorders>
-              <w:top w:val="single" w:color="000000" w:sz="4"/>
-              <w:left w:val="single" w:color="000000" w:sz="4"/>
-              <w:bottom w:val="single" w:color="000000" w:sz="4"/>
-              <w:right w:val="single" w:color="000000" w:sz="4"/>
-            </w:tcBorders>
-            <w:shd w:color="000000" w:fill="ffffff" w:val="clear"/>
-            <w:tcMar>
-              <w:left w:w="108" w:type="dxa"/>
-              <w:right w:w="108" w:type="dxa"/>
-            </w:tcMar>
-            <w:vAlign w:val="top"/>
-          </w:tcPr>
-          <w:p>
-            <w:pPr>
-              <w:spacing w:before="0" w:after="0" w:line="240"/>
-              <w:ind w:right="0" w:left="0" w:firstLine="0"/>
-              <w:jc w:val="center"/>
+            <w:r>
               <w:rPr>
                 <w:rFonts w:ascii="Calibri" w:hAnsi="Calibri" w:cs="Calibri" w:eastAsia="Calibri"/>
                 <w:color w:val="auto"/>
@@ -1617,39 +1692,8 @@
                 <w:sz w:val="22"/>
                 <w:shd w:fill="auto" w:val="clear"/>
               </w:rPr>
-            </w:pPr>
-          </w:p>
-        </w:tc>
-        <w:tc>
-          <w:tcPr>
-            <w:tcW w:w="6120" w:type="dxa"/>
-            <w:tcBorders>
-              <w:top w:val="single" w:color="000000" w:sz="4"/>
-              <w:left w:val="single" w:color="000000" w:sz="4"/>
-              <w:bottom w:val="single" w:color="000000" w:sz="4"/>
-              <w:right w:val="single" w:color="000000" w:sz="4"/>
-            </w:tcBorders>
-            <w:shd w:color="000000" w:fill="ffffff" w:val="clear"/>
-            <w:tcMar>
-              <w:left w:w="108" w:type="dxa"/>
-              <w:right w:w="108" w:type="dxa"/>
-            </w:tcMar>
-            <w:vAlign w:val="top"/>
-          </w:tcPr>
-          <w:p>
-            <w:pPr>
-              <w:spacing w:before="0" w:after="0" w:line="240"/>
-              <w:ind w:right="0" w:left="0" w:firstLine="0"/>
-              <w:jc w:val="center"/>
-              <w:rPr>
-                <w:rFonts w:ascii="Calibri" w:hAnsi="Calibri" w:cs="Calibri" w:eastAsia="Calibri"/>
-                <w:color w:val="auto"/>
-                <w:spacing w:val="0"/>
-                <w:position w:val="0"/>
-                <w:sz w:val="22"/>
-                <w:shd w:fill="auto" w:val="clear"/>
-              </w:rPr>
-            </w:pPr>
+              <w:t xml:space="preserve">Revisado o CSU01-Alugar veículo</w:t>
+            </w:r>
           </w:p>
         </w:tc>
       </w:tr>

</xml_diff>

<commit_message>
Adicionar referencias dos protótipos nas descrições dos casos de uso. Closed #92
</commit_message>
<xml_diff>
--- a/Requisitos/CSU01 - Alugar Veiculo.docx
+++ b/Requisitos/CSU01 - Alugar Veiculo.docx
@@ -85,7 +85,7 @@
         </w:trPr>
         <w:tc>
           <w:tcPr>
-            <w:tcW w:w="2905" w:type="dxa"/>
+            <w:tcW w:w="2593" w:type="dxa"/>
             <w:tcBorders>
               <w:top w:val="single" w:sz="4" w:space="0" w:color="000000"/>
               <w:left w:val="single" w:sz="4" w:space="0" w:color="000000"/>
@@ -114,7 +114,7 @@
         </w:tc>
         <w:tc>
           <w:tcPr>
-            <w:tcW w:w="7425" w:type="dxa"/>
+            <w:tcW w:w="5981" w:type="dxa"/>
             <w:tcBorders>
               <w:top w:val="single" w:sz="4" w:space="0" w:color="000000"/>
               <w:left w:val="single" w:sz="4" w:space="0" w:color="000000"/>
@@ -156,7 +156,7 @@
         </w:trPr>
         <w:tc>
           <w:tcPr>
-            <w:tcW w:w="2905" w:type="dxa"/>
+            <w:tcW w:w="2593" w:type="dxa"/>
             <w:tcBorders>
               <w:top w:val="single" w:sz="4" w:space="0" w:color="000000"/>
               <w:left w:val="single" w:sz="4" w:space="0" w:color="000000"/>
@@ -185,7 +185,7 @@
         </w:tc>
         <w:tc>
           <w:tcPr>
-            <w:tcW w:w="7425" w:type="dxa"/>
+            <w:tcW w:w="5981" w:type="dxa"/>
             <w:tcBorders>
               <w:top w:val="single" w:sz="4" w:space="0" w:color="000000"/>
               <w:left w:val="single" w:sz="4" w:space="0" w:color="000000"/>
@@ -218,7 +218,7 @@
         </w:trPr>
         <w:tc>
           <w:tcPr>
-            <w:tcW w:w="2905" w:type="dxa"/>
+            <w:tcW w:w="2593" w:type="dxa"/>
             <w:tcBorders>
               <w:top w:val="single" w:sz="4" w:space="0" w:color="000000"/>
               <w:left w:val="single" w:sz="4" w:space="0" w:color="000000"/>
@@ -247,7 +247,7 @@
         </w:tc>
         <w:tc>
           <w:tcPr>
-            <w:tcW w:w="7425" w:type="dxa"/>
+            <w:tcW w:w="5981" w:type="dxa"/>
             <w:tcBorders>
               <w:top w:val="single" w:sz="4" w:space="0" w:color="000000"/>
               <w:left w:val="single" w:sz="4" w:space="0" w:color="000000"/>
@@ -280,7 +280,7 @@
         </w:trPr>
         <w:tc>
           <w:tcPr>
-            <w:tcW w:w="2905" w:type="dxa"/>
+            <w:tcW w:w="2593" w:type="dxa"/>
             <w:tcBorders>
               <w:top w:val="single" w:sz="4" w:space="0" w:color="000000"/>
               <w:left w:val="single" w:sz="4" w:space="0" w:color="000000"/>
@@ -309,7 +309,7 @@
         </w:tc>
         <w:tc>
           <w:tcPr>
-            <w:tcW w:w="7425" w:type="dxa"/>
+            <w:tcW w:w="5981" w:type="dxa"/>
             <w:tcBorders>
               <w:top w:val="single" w:sz="4" w:space="0" w:color="000000"/>
               <w:left w:val="single" w:sz="4" w:space="0" w:color="000000"/>
@@ -342,7 +342,7 @@
         </w:trPr>
         <w:tc>
           <w:tcPr>
-            <w:tcW w:w="2905" w:type="dxa"/>
+            <w:tcW w:w="2593" w:type="dxa"/>
             <w:tcBorders>
               <w:top w:val="single" w:sz="4" w:space="0" w:color="000000"/>
               <w:left w:val="single" w:sz="4" w:space="0" w:color="000000"/>
@@ -371,7 +371,7 @@
         </w:tc>
         <w:tc>
           <w:tcPr>
-            <w:tcW w:w="7425" w:type="dxa"/>
+            <w:tcW w:w="5981" w:type="dxa"/>
             <w:tcBorders>
               <w:top w:val="single" w:sz="4" w:space="0" w:color="000000"/>
               <w:left w:val="single" w:sz="4" w:space="0" w:color="000000"/>
@@ -419,7 +419,7 @@
         </w:trPr>
         <w:tc>
           <w:tcPr>
-            <w:tcW w:w="2905" w:type="dxa"/>
+            <w:tcW w:w="2593" w:type="dxa"/>
             <w:tcBorders>
               <w:top w:val="single" w:sz="4" w:space="0" w:color="000000"/>
               <w:left w:val="single" w:sz="4" w:space="0" w:color="000000"/>
@@ -448,7 +448,7 @@
         </w:tc>
         <w:tc>
           <w:tcPr>
-            <w:tcW w:w="7425" w:type="dxa"/>
+            <w:tcW w:w="5981" w:type="dxa"/>
             <w:tcBorders>
               <w:top w:val="single" w:sz="4" w:space="0" w:color="000000"/>
               <w:left w:val="single" w:sz="4" w:space="0" w:color="000000"/>
@@ -562,7 +562,7 @@
         </w:trPr>
         <w:tc>
           <w:tcPr>
-            <w:tcW w:w="10330" w:type="dxa"/>
+            <w:tcW w:w="8574" w:type="dxa"/>
             <w:gridSpan w:val="2"/>
             <w:tcBorders>
               <w:top w:val="single" w:sz="4" w:space="0" w:color="000000"/>
@@ -596,7 +596,7 @@
       <w:tr>
         <w:tc>
           <w:tcPr>
-            <w:tcW w:w="10330" w:type="dxa"/>
+            <w:tcW w:w="8574" w:type="dxa"/>
             <w:gridSpan w:val="2"/>
             <w:tcBorders>
               <w:top w:val="single" w:sz="4" w:space="0" w:color="000000"/>
@@ -898,6 +898,14 @@
               </w:rPr>
               <w:t>CSU11 – Disponibilizar Veículo</w:t>
             </w:r>
+            <w:r>
+              <w:rPr>
+                <w:rFonts w:ascii="Times New Roman" w:eastAsia="Times New Roman" w:hAnsi="Times New Roman" w:cs="Times New Roman"/>
+                <w:color w:val="FF0000"/>
+                <w:sz w:val="28"/>
+              </w:rPr>
+              <w:t>.</w:t>
+            </w:r>
           </w:p>
           <w:p>
             <w:pPr>
@@ -917,10 +925,18 @@
             </w:pPr>
             <w:r>
               <w:rPr>
-                <w:rFonts w:ascii="Times New Roman" w:eastAsia="Times New Roman" w:hAnsi="Times New Roman" w:cs="Times New Roman"/>
-                <w:sz w:val="28"/>
-              </w:rPr>
-              <w:t>Ator realiza o pagamento.</w:t>
+                <w:color w:val="000000"/>
+                <w:sz w:val="28"/>
+                <w:szCs w:val="28"/>
+              </w:rPr>
+              <w:t xml:space="preserve">Ator pressiona botão “usuário” na tela principal do sistema </w:t>
+            </w:r>
+            <w:r>
+              <w:rPr>
+                <w:color w:val="FF0000"/>
+                <w:sz w:val="28"/>
+              </w:rPr>
+              <w:t>Tela – 1.</w:t>
             </w:r>
           </w:p>
           <w:p>
@@ -944,6 +960,264 @@
                 <w:rFonts w:ascii="Times New Roman" w:eastAsia="Times New Roman" w:hAnsi="Times New Roman" w:cs="Times New Roman"/>
                 <w:sz w:val="28"/>
               </w:rPr>
+              <w:t>Ator pressiona botão “</w:t>
+            </w:r>
+            <w:r>
+              <w:rPr>
+                <w:rFonts w:ascii="Times New Roman" w:eastAsia="Times New Roman" w:hAnsi="Times New Roman" w:cs="Times New Roman"/>
+                <w:sz w:val="28"/>
+              </w:rPr>
+              <w:t>aluguéis</w:t>
+            </w:r>
+            <w:r>
+              <w:rPr>
+                <w:rFonts w:ascii="Times New Roman" w:eastAsia="Times New Roman" w:hAnsi="Times New Roman" w:cs="Times New Roman"/>
+                <w:sz w:val="28"/>
+              </w:rPr>
+              <w:t xml:space="preserve">” na janela de opções do sistema </w:t>
+            </w:r>
+            <w:r>
+              <w:rPr>
+                <w:rFonts w:ascii="Times New Roman" w:eastAsia="Times New Roman" w:hAnsi="Times New Roman" w:cs="Times New Roman"/>
+                <w:color w:val="FF0000"/>
+                <w:sz w:val="28"/>
+              </w:rPr>
+              <w:t>Tela - 1</w:t>
+            </w:r>
+            <w:r>
+              <w:rPr>
+                <w:rFonts w:ascii="Times New Roman" w:eastAsia="Times New Roman" w:hAnsi="Times New Roman" w:cs="Times New Roman"/>
+                <w:color w:val="FF0000"/>
+                <w:sz w:val="28"/>
+              </w:rPr>
+              <w:t>0</w:t>
+            </w:r>
+            <w:r>
+              <w:rPr>
+                <w:rFonts w:ascii="Times New Roman" w:eastAsia="Times New Roman" w:hAnsi="Times New Roman" w:cs="Times New Roman"/>
+                <w:sz w:val="28"/>
+              </w:rPr>
+              <w:t xml:space="preserve">. </w:t>
+            </w:r>
+          </w:p>
+          <w:p>
+            <w:pPr>
+              <w:pStyle w:val="PargrafodaLista"/>
+              <w:numPr>
+                <w:ilvl w:val="0"/>
+                <w:numId w:val="2"/>
+              </w:numPr>
+              <w:tabs>
+                <w:tab w:val="left" w:pos="360"/>
+              </w:tabs>
+              <w:spacing w:after="0" w:line="240" w:lineRule="auto"/>
+              <w:rPr>
+                <w:rFonts w:ascii="Times New Roman" w:eastAsia="Times New Roman" w:hAnsi="Times New Roman" w:cs="Times New Roman"/>
+                <w:sz w:val="28"/>
+              </w:rPr>
+            </w:pPr>
+            <w:r>
+              <w:rPr>
+                <w:rFonts w:ascii="Times New Roman" w:eastAsia="Times New Roman" w:hAnsi="Times New Roman" w:cs="Times New Roman"/>
+                <w:sz w:val="28"/>
+              </w:rPr>
+              <w:t xml:space="preserve">Ator </w:t>
+            </w:r>
+            <w:r>
+              <w:rPr>
+                <w:rFonts w:ascii="Times New Roman" w:eastAsia="Times New Roman" w:hAnsi="Times New Roman" w:cs="Times New Roman"/>
+                <w:sz w:val="28"/>
+              </w:rPr>
+              <w:t>confirma</w:t>
+            </w:r>
+            <w:r>
+              <w:rPr>
+                <w:rFonts w:ascii="Times New Roman" w:eastAsia="Times New Roman" w:hAnsi="Times New Roman" w:cs="Times New Roman"/>
+                <w:sz w:val="28"/>
+              </w:rPr>
+              <w:t xml:space="preserve"> </w:t>
+            </w:r>
+            <w:r>
+              <w:rPr>
+                <w:rFonts w:ascii="Times New Roman" w:eastAsia="Times New Roman" w:hAnsi="Times New Roman" w:cs="Times New Roman"/>
+                <w:sz w:val="28"/>
+              </w:rPr>
+              <w:t>se o veículo se encontra no local estipulado</w:t>
+            </w:r>
+            <w:r>
+              <w:rPr>
+                <w:rFonts w:ascii="Times New Roman" w:eastAsia="Times New Roman" w:hAnsi="Times New Roman" w:cs="Times New Roman"/>
+                <w:sz w:val="28"/>
+              </w:rPr>
+              <w:t xml:space="preserve"> </w:t>
+            </w:r>
+            <w:r>
+              <w:rPr>
+                <w:rFonts w:ascii="Times New Roman" w:eastAsia="Times New Roman" w:hAnsi="Times New Roman" w:cs="Times New Roman"/>
+                <w:color w:val="FF0000"/>
+                <w:sz w:val="28"/>
+              </w:rPr>
+              <w:t xml:space="preserve">Tela - </w:t>
+            </w:r>
+            <w:r>
+              <w:rPr>
+                <w:rFonts w:ascii="Times New Roman" w:eastAsia="Times New Roman" w:hAnsi="Times New Roman" w:cs="Times New Roman"/>
+                <w:color w:val="FF0000"/>
+                <w:sz w:val="28"/>
+              </w:rPr>
+              <w:t>16</w:t>
+            </w:r>
+            <w:r>
+              <w:rPr>
+                <w:rFonts w:ascii="Times New Roman" w:eastAsia="Times New Roman" w:hAnsi="Times New Roman" w:cs="Times New Roman"/>
+                <w:sz w:val="28"/>
+              </w:rPr>
+              <w:t>.</w:t>
+            </w:r>
+          </w:p>
+          <w:p>
+            <w:pPr>
+              <w:pStyle w:val="PargrafodaLista"/>
+              <w:numPr>
+                <w:ilvl w:val="0"/>
+                <w:numId w:val="2"/>
+              </w:numPr>
+              <w:tabs>
+                <w:tab w:val="left" w:pos="360"/>
+              </w:tabs>
+              <w:spacing w:after="0" w:line="240" w:lineRule="auto"/>
+              <w:rPr>
+                <w:rFonts w:ascii="Times New Roman" w:eastAsia="Times New Roman" w:hAnsi="Times New Roman" w:cs="Times New Roman"/>
+                <w:sz w:val="28"/>
+              </w:rPr>
+            </w:pPr>
+            <w:r>
+              <w:rPr>
+                <w:rFonts w:ascii="Times New Roman" w:eastAsia="Times New Roman" w:hAnsi="Times New Roman" w:cs="Times New Roman"/>
+                <w:sz w:val="28"/>
+              </w:rPr>
+              <w:t xml:space="preserve">Ator </w:t>
+            </w:r>
+            <w:r>
+              <w:rPr>
+                <w:rFonts w:ascii="Times New Roman" w:eastAsia="Times New Roman" w:hAnsi="Times New Roman" w:cs="Times New Roman"/>
+                <w:sz w:val="28"/>
+              </w:rPr>
+              <w:t>seleciona opção “realizar vistoria”</w:t>
+            </w:r>
+            <w:r>
+              <w:rPr>
+                <w:rFonts w:ascii="Times New Roman" w:eastAsia="Times New Roman" w:hAnsi="Times New Roman" w:cs="Times New Roman"/>
+                <w:sz w:val="28"/>
+              </w:rPr>
+              <w:t xml:space="preserve"> </w:t>
+            </w:r>
+            <w:r>
+              <w:rPr>
+                <w:rFonts w:ascii="Times New Roman" w:eastAsia="Times New Roman" w:hAnsi="Times New Roman" w:cs="Times New Roman"/>
+                <w:color w:val="FF0000"/>
+                <w:sz w:val="28"/>
+              </w:rPr>
+              <w:t xml:space="preserve">Tela - </w:t>
+            </w:r>
+            <w:r>
+              <w:rPr>
+                <w:rFonts w:ascii="Times New Roman" w:eastAsia="Times New Roman" w:hAnsi="Times New Roman" w:cs="Times New Roman"/>
+                <w:color w:val="FF0000"/>
+                <w:sz w:val="28"/>
+              </w:rPr>
+              <w:t>16</w:t>
+            </w:r>
+            <w:r>
+              <w:rPr>
+                <w:rFonts w:ascii="Times New Roman" w:eastAsia="Times New Roman" w:hAnsi="Times New Roman" w:cs="Times New Roman"/>
+                <w:sz w:val="28"/>
+              </w:rPr>
+              <w:t>.</w:t>
+            </w:r>
+          </w:p>
+          <w:p>
+            <w:pPr>
+              <w:pStyle w:val="PargrafodaLista"/>
+              <w:numPr>
+                <w:ilvl w:val="0"/>
+                <w:numId w:val="2"/>
+              </w:numPr>
+              <w:tabs>
+                <w:tab w:val="left" w:pos="360"/>
+              </w:tabs>
+              <w:spacing w:after="0" w:line="240" w:lineRule="auto"/>
+              <w:rPr>
+                <w:rFonts w:ascii="Times New Roman" w:eastAsia="Times New Roman" w:hAnsi="Times New Roman" w:cs="Times New Roman"/>
+                <w:sz w:val="28"/>
+              </w:rPr>
+            </w:pPr>
+            <w:r>
+              <w:rPr>
+                <w:rFonts w:ascii="Times New Roman" w:eastAsia="Times New Roman" w:hAnsi="Times New Roman" w:cs="Times New Roman"/>
+                <w:sz w:val="28"/>
+              </w:rPr>
+              <w:t xml:space="preserve">Ator realiza </w:t>
+            </w:r>
+            <w:r>
+              <w:rPr>
+                <w:rFonts w:ascii="Times New Roman" w:eastAsia="Times New Roman" w:hAnsi="Times New Roman" w:cs="Times New Roman"/>
+                <w:sz w:val="28"/>
+              </w:rPr>
+              <w:t>a vistoria do veículo</w:t>
+            </w:r>
+            <w:r>
+              <w:rPr>
+                <w:rFonts w:ascii="Times New Roman" w:eastAsia="Times New Roman" w:hAnsi="Times New Roman" w:cs="Times New Roman"/>
+                <w:sz w:val="28"/>
+              </w:rPr>
+              <w:t xml:space="preserve"> </w:t>
+            </w:r>
+            <w:r>
+              <w:rPr>
+                <w:rFonts w:ascii="Times New Roman" w:eastAsia="Times New Roman" w:hAnsi="Times New Roman" w:cs="Times New Roman"/>
+                <w:color w:val="FF0000"/>
+                <w:sz w:val="28"/>
+              </w:rPr>
+              <w:t xml:space="preserve">Tela - </w:t>
+            </w:r>
+            <w:r>
+              <w:rPr>
+                <w:rFonts w:ascii="Times New Roman" w:eastAsia="Times New Roman" w:hAnsi="Times New Roman" w:cs="Times New Roman"/>
+                <w:color w:val="FF0000"/>
+                <w:sz w:val="28"/>
+              </w:rPr>
+              <w:t>17</w:t>
+            </w:r>
+            <w:r>
+              <w:rPr>
+                <w:rFonts w:ascii="Times New Roman" w:eastAsia="Times New Roman" w:hAnsi="Times New Roman" w:cs="Times New Roman"/>
+                <w:sz w:val="28"/>
+              </w:rPr>
+              <w:t>.</w:t>
+            </w:r>
+          </w:p>
+          <w:p>
+            <w:pPr>
+              <w:pStyle w:val="PargrafodaLista"/>
+              <w:numPr>
+                <w:ilvl w:val="0"/>
+                <w:numId w:val="2"/>
+              </w:numPr>
+              <w:tabs>
+                <w:tab w:val="left" w:pos="360"/>
+              </w:tabs>
+              <w:spacing w:after="0" w:line="240" w:lineRule="auto"/>
+              <w:rPr>
+                <w:rFonts w:ascii="Times New Roman" w:eastAsia="Times New Roman" w:hAnsi="Times New Roman" w:cs="Times New Roman"/>
+                <w:sz w:val="28"/>
+              </w:rPr>
+            </w:pPr>
+            <w:r>
+              <w:rPr>
+                <w:rFonts w:ascii="Times New Roman" w:eastAsia="Times New Roman" w:hAnsi="Times New Roman" w:cs="Times New Roman"/>
+                <w:sz w:val="28"/>
+              </w:rPr>
               <w:t xml:space="preserve">Sistema executa o caso de uso </w:t>
             </w:r>
             <w:r>
@@ -992,7 +1266,7 @@
       <w:tr>
         <w:tc>
           <w:tcPr>
-            <w:tcW w:w="10330" w:type="dxa"/>
+            <w:tcW w:w="8574" w:type="dxa"/>
             <w:gridSpan w:val="2"/>
             <w:tcBorders>
               <w:top w:val="single" w:sz="4" w:space="0" w:color="000000"/>
@@ -1029,7 +1303,7 @@
       <w:tr>
         <w:tc>
           <w:tcPr>
-            <w:tcW w:w="10330" w:type="dxa"/>
+            <w:tcW w:w="8574" w:type="dxa"/>
             <w:gridSpan w:val="2"/>
             <w:tcBorders>
               <w:top w:val="single" w:sz="4" w:space="0" w:color="000000"/>
@@ -1090,107 +1364,10 @@
           </w:p>
         </w:tc>
       </w:tr>
-      <w:tr>
-        <w:tc>
-          <w:tcPr>
-            <w:tcW w:w="10330" w:type="dxa"/>
-            <w:gridSpan w:val="2"/>
-            <w:tcBorders>
-              <w:top w:val="single" w:sz="4" w:space="0" w:color="000000"/>
-              <w:left w:val="single" w:sz="4" w:space="0" w:color="000000"/>
-              <w:bottom w:val="single" w:sz="4" w:space="0" w:color="000000"/>
-              <w:right w:val="single" w:sz="4" w:space="0" w:color="000000"/>
-            </w:tcBorders>
-            <w:shd w:val="clear" w:color="000000" w:fill="FFFFFF"/>
-            <w:tcMar>
-              <w:left w:w="70" w:type="dxa"/>
-              <w:right w:w="70" w:type="dxa"/>
-            </w:tcMar>
-          </w:tcPr>
-          <w:p>
-            <w:pPr>
-              <w:tabs>
-                <w:tab w:val="left" w:pos="360"/>
-              </w:tabs>
-              <w:spacing w:after="0" w:line="240" w:lineRule="auto"/>
-              <w:ind w:left="360" w:hanging="360"/>
-              <w:jc w:val="center"/>
-            </w:pPr>
-            <w:r>
-              <w:rPr>
-                <w:rFonts w:ascii="Times New Roman" w:eastAsia="Times New Roman" w:hAnsi="Times New Roman" w:cs="Times New Roman"/>
-                <w:b/>
-                <w:sz w:val="28"/>
-              </w:rPr>
-              <w:t>Fluxo Alternativo</w:t>
-            </w:r>
-          </w:p>
-        </w:tc>
-      </w:tr>
-      <w:tr>
-        <w:tc>
-          <w:tcPr>
-            <w:tcW w:w="10330" w:type="dxa"/>
-            <w:gridSpan w:val="2"/>
-            <w:tcBorders>
-              <w:top w:val="single" w:sz="4" w:space="0" w:color="000000"/>
-              <w:left w:val="single" w:sz="4" w:space="0" w:color="000000"/>
-              <w:bottom w:val="single" w:sz="4" w:space="0" w:color="000000"/>
-              <w:right w:val="single" w:sz="4" w:space="0" w:color="000000"/>
-            </w:tcBorders>
-            <w:shd w:val="clear" w:color="000000" w:fill="FFFFFF"/>
-            <w:tcMar>
-              <w:left w:w="70" w:type="dxa"/>
-              <w:right w:w="70" w:type="dxa"/>
-            </w:tcMar>
-          </w:tcPr>
-          <w:p>
-            <w:pPr>
-              <w:tabs>
-                <w:tab w:val="left" w:pos="360"/>
-              </w:tabs>
-              <w:spacing w:after="0" w:line="240" w:lineRule="auto"/>
-              <w:ind w:left="360" w:hanging="360"/>
-            </w:pPr>
-            <w:r>
-              <w:rPr>
-                <w:rFonts w:ascii="Times New Roman" w:eastAsia="Times New Roman" w:hAnsi="Times New Roman" w:cs="Times New Roman"/>
-                <w:sz w:val="28"/>
-              </w:rPr>
-              <w:t xml:space="preserve">Linha </w:t>
-            </w:r>
-            <w:r>
-              <w:rPr>
-                <w:rFonts w:ascii="Times New Roman" w:eastAsia="Times New Roman" w:hAnsi="Times New Roman" w:cs="Times New Roman"/>
-                <w:sz w:val="28"/>
-              </w:rPr>
-              <w:t>8</w:t>
-            </w:r>
-            <w:r>
-              <w:rPr>
-                <w:rFonts w:ascii="Times New Roman" w:eastAsia="Times New Roman" w:hAnsi="Times New Roman" w:cs="Times New Roman"/>
-                <w:sz w:val="28"/>
-              </w:rPr>
-              <w:t>. Pagamento recusado. Sistema notifica ao cliente com a mensagem “Pagamento recusado”.</w:t>
-            </w:r>
-          </w:p>
-        </w:tc>
-      </w:tr>
     </w:tbl>
     <w:p>
       <w:pPr>
         <w:spacing w:after="0" w:line="240" w:lineRule="auto"/>
-        <w:jc w:val="center"/>
-        <w:rPr>
-          <w:rFonts w:ascii="Times New Roman" w:eastAsia="Times New Roman" w:hAnsi="Times New Roman" w:cs="Times New Roman"/>
-          <w:sz w:val="24"/>
-        </w:rPr>
-      </w:pPr>
-    </w:p>
-    <w:p>
-      <w:pPr>
-        <w:spacing w:after="0" w:line="240" w:lineRule="auto"/>
-        <w:jc w:val="center"/>
         <w:rPr>
           <w:rFonts w:ascii="Times New Roman" w:eastAsia="Times New Roman" w:hAnsi="Times New Roman" w:cs="Times New Roman"/>
           <w:sz w:val="24"/>
@@ -1499,7 +1676,13 @@
               <w:rPr>
                 <w:rFonts w:ascii="Calibri" w:eastAsia="Calibri" w:hAnsi="Calibri" w:cs="Calibri"/>
               </w:rPr>
-              <w:t>25/08/2023</w:t>
+              <w:t>31</w:t>
+            </w:r>
+            <w:r>
+              <w:rPr>
+                <w:rFonts w:ascii="Calibri" w:eastAsia="Calibri" w:hAnsi="Calibri" w:cs="Calibri"/>
+              </w:rPr>
+              <w:t>/08/2023</w:t>
             </w:r>
           </w:p>
         </w:tc>
@@ -1561,19 +1744,7 @@
               <w:rPr>
                 <w:rFonts w:ascii="Calibri" w:eastAsia="Calibri" w:hAnsi="Calibri" w:cs="Calibri"/>
               </w:rPr>
-              <w:t xml:space="preserve">Revisado o CSU01 – Alugar </w:t>
-            </w:r>
-            <w:r>
-              <w:rPr>
-                <w:rFonts w:ascii="Calibri" w:eastAsia="Calibri" w:hAnsi="Calibri" w:cs="Calibri"/>
-              </w:rPr>
-              <w:t>Veículo</w:t>
-            </w:r>
-            <w:r>
-              <w:rPr>
-                <w:rFonts w:ascii="Calibri" w:eastAsia="Calibri" w:hAnsi="Calibri" w:cs="Calibri"/>
-              </w:rPr>
-              <w:t xml:space="preserve"> </w:t>
+              <w:t xml:space="preserve">Revisado o CSU01 – Alugar Veículo </w:t>
             </w:r>
           </w:p>
         </w:tc>
@@ -1601,6 +1772,60 @@
 <file path=word/numbering.xml><?xml version="1.0" encoding="utf-8"?>
 <w:numbering xmlns:wpc="http://schemas.microsoft.com/office/word/2010/wordprocessingCanvas" xmlns:cx="http://schemas.microsoft.com/office/drawing/2014/chartex" xmlns:cx1="http://schemas.microsoft.com/office/drawing/2015/9/8/chartex" xmlns:cx2="http://schemas.microsoft.com/office/drawing/2015/10/21/chartex" xmlns:cx3="http://schemas.microsoft.com/office/drawing/2016/5/9/chartex" xmlns:cx4="http://schemas.microsoft.com/office/drawing/2016/5/10/chartex" xmlns:cx5="http://schemas.microsoft.com/office/drawing/2016/5/11/chartex" xmlns:cx6="http://schemas.microsoft.com/office/drawing/2016/5/12/chartex" xmlns:cx7="http://schemas.microsoft.com/office/drawing/2016/5/13/chartex" xmlns:cx8="http://schemas.microsoft.com/office/drawing/2016/5/14/chartex" xmlns:mc="http://schemas.openxmlformats.org/markup-compatibility/2006" xmlns:aink="http://schemas.microsoft.com/office/drawing/2016/ink" xmlns:am3d="http://schemas.microsoft.com/office/drawing/2017/model3d" xmlns:o="urn:schemas-microsoft-com:office:office" xmlns:oel="http://schemas.microsoft.com/office/2019/extlst" xmlns:r="http://schemas.openxmlformats.org/officeDocument/2006/relationships" xmlns:m="http://schemas.openxmlformats.org/officeDocument/2006/math" xmlns:v="urn:schemas-microsoft-com:vml" xmlns:wp14="http://schemas.microsoft.com/office/word/2010/wordprocessingDrawing" xmlns:wp="http://schemas.openxmlformats.org/drawingml/2006/wordprocessingDrawing" xmlns:w10="urn:schemas-microsoft-com:office:word" xmlns:w="http://schemas.openxmlformats.org/wordprocessingml/2006/main" xmlns:w14="http://schemas.microsoft.com/office/word/2010/wordml" xmlns:w15="http://schemas.microsoft.com/office/word/2012/wordml" xmlns:w16cex="http://schemas.microsoft.com/office/word/2018/wordml/cex" xmlns:w16cid="http://schemas.microsoft.com/office/word/2016/wordml/cid" xmlns:w16="http://schemas.microsoft.com/office/word/2018/wordml" xmlns:w16sdtdh="http://schemas.microsoft.com/office/word/2020/wordml/sdtdatahash" xmlns:w16se="http://schemas.microsoft.com/office/word/2015/wordml/symex" xmlns:wpg="http://schemas.microsoft.com/office/word/2010/wordprocessingGroup" xmlns:wpi="http://schemas.microsoft.com/office/word/2010/wordprocessingInk" xmlns:wne="http://schemas.microsoft.com/office/word/2006/wordml" xmlns:wps="http://schemas.microsoft.com/office/word/2010/wordprocessingShape" mc:Ignorable="w14 w15 w16se w16cid w16 w16cex w16sdtdh wp14">
   <w:abstractNum w:abstractNumId="0" w15:restartNumberingAfterBreak="0">
+    <w:nsid w:val="06F34FDE"/>
+    <w:multiLevelType w:val="multilevel"/>
+    <w:tmpl w:val="F80C6728"/>
+    <w:lvl w:ilvl="0">
+      <w:start w:val="1"/>
+      <w:numFmt w:val="bullet"/>
+      <w:lvlText w:val=""/>
+      <w:lvlJc w:val="left"/>
+      <w:rPr>
+        <w:rFonts w:ascii="Symbol" w:hAnsi="Symbol" w:hint="default"/>
+      </w:rPr>
+    </w:lvl>
+    <w:lvl w:ilvl="1">
+      <w:numFmt w:val="decimal"/>
+      <w:lvlText w:val=""/>
+      <w:lvlJc w:val="left"/>
+    </w:lvl>
+    <w:lvl w:ilvl="2">
+      <w:numFmt w:val="decimal"/>
+      <w:lvlText w:val=""/>
+      <w:lvlJc w:val="left"/>
+    </w:lvl>
+    <w:lvl w:ilvl="3">
+      <w:numFmt w:val="decimal"/>
+      <w:lvlText w:val=""/>
+      <w:lvlJc w:val="left"/>
+    </w:lvl>
+    <w:lvl w:ilvl="4">
+      <w:numFmt w:val="decimal"/>
+      <w:lvlText w:val=""/>
+      <w:lvlJc w:val="left"/>
+    </w:lvl>
+    <w:lvl w:ilvl="5">
+      <w:numFmt w:val="decimal"/>
+      <w:lvlText w:val=""/>
+      <w:lvlJc w:val="left"/>
+    </w:lvl>
+    <w:lvl w:ilvl="6">
+      <w:numFmt w:val="decimal"/>
+      <w:lvlText w:val=""/>
+      <w:lvlJc w:val="left"/>
+    </w:lvl>
+    <w:lvl w:ilvl="7">
+      <w:numFmt w:val="decimal"/>
+      <w:lvlText w:val=""/>
+      <w:lvlJc w:val="left"/>
+    </w:lvl>
+    <w:lvl w:ilvl="8">
+      <w:numFmt w:val="decimal"/>
+      <w:lvlText w:val=""/>
+      <w:lvlJc w:val="left"/>
+    </w:lvl>
+  </w:abstractNum>
+  <w:abstractNum w:abstractNumId="1" w15:restartNumberingAfterBreak="0">
     <w:nsid w:val="286D2573"/>
     <w:multiLevelType w:val="multilevel"/>
     <w:tmpl w:val="429E3910"/>
@@ -1651,20 +1876,20 @@
       <w:lvlJc w:val="left"/>
     </w:lvl>
   </w:abstractNum>
-  <w:abstractNum w:abstractNumId="1" w15:restartNumberingAfterBreak="0">
+  <w:abstractNum w:abstractNumId="2" w15:restartNumberingAfterBreak="0">
     <w:nsid w:val="4E5A299E"/>
     <w:multiLevelType w:val="hybridMultilevel"/>
-    <w:tmpl w:val="7B18C3F8"/>
-    <w:lvl w:ilvl="0" w:tplc="0416000F">
+    <w:tmpl w:val="9BEE771A"/>
+    <w:lvl w:ilvl="0" w:tplc="04160001">
       <w:start w:val="1"/>
-      <w:numFmt w:val="decimal"/>
-      <w:lvlText w:val="%1."/>
+      <w:numFmt w:val="bullet"/>
+      <w:lvlText w:val=""/>
       <w:lvlJc w:val="left"/>
       <w:pPr>
         <w:ind w:left="720" w:hanging="360"/>
       </w:pPr>
       <w:rPr>
-        <w:rFonts w:hint="default"/>
+        <w:rFonts w:ascii="Symbol" w:hAnsi="Symbol" w:hint="default"/>
       </w:rPr>
     </w:lvl>
     <w:lvl w:ilvl="1" w:tplc="04160019" w:tentative="1">
@@ -1741,10 +1966,13 @@
     </w:lvl>
   </w:abstractNum>
   <w:num w:numId="1" w16cid:durableId="1785732591">
-    <w:abstractNumId w:val="0"/>
+    <w:abstractNumId w:val="1"/>
   </w:num>
   <w:num w:numId="2" w16cid:durableId="1462919509">
-    <w:abstractNumId w:val="1"/>
+    <w:abstractNumId w:val="2"/>
+  </w:num>
+  <w:num w:numId="3" w16cid:durableId="1897079827">
+    <w:abstractNumId w:val="0"/>
   </w:num>
 </w:numbering>
 </file>

</xml_diff>